<commit_message>
Added Ingress Part to Document
</commit_message>
<xml_diff>
--- a/Interview QA Instructions.docx
+++ b/Interview QA Instructions.docx
@@ -39,19 +39,7 @@
           <w:rPr>
             <w:rStyle w:val="Hyperlink"/>
           </w:rPr>
-          <w:t>https://github.com/angelinedai/SREInterv</w:t>
-        </w:r>
-        <w:r>
-          <w:rPr>
-            <w:rStyle w:val="Hyperlink"/>
-          </w:rPr>
-          <w:t>i</w:t>
-        </w:r>
-        <w:r>
-          <w:rPr>
-            <w:rStyle w:val="Hyperlink"/>
-          </w:rPr>
-          <w:t>ew</w:t>
+          <w:t>https://github.com/angelinedai/SREInterview</w:t>
         </w:r>
       </w:hyperlink>
     </w:p>
@@ -131,27 +119,7 @@
             <w:sz w:val="16"/>
             <w:szCs w:val="16"/>
           </w:rPr>
-          <w:t>he</w:t>
-        </w:r>
-        <w:r>
-          <w:rPr>
-            <w:rStyle w:val="Hyperlink"/>
-            <w:i/>
-            <w:iCs/>
-            <w:sz w:val="16"/>
-            <w:szCs w:val="16"/>
-          </w:rPr>
-          <w:t>r</w:t>
-        </w:r>
-        <w:r>
-          <w:rPr>
-            <w:rStyle w:val="Hyperlink"/>
-            <w:i/>
-            <w:iCs/>
-            <w:sz w:val="16"/>
-            <w:szCs w:val="16"/>
-          </w:rPr>
-          <w:t>e</w:t>
+          <w:t>here</w:t>
         </w:r>
       </w:hyperlink>
       <w:r>
@@ -306,6 +274,9 @@
         <w:jc w:val="center"/>
       </w:pPr>
       <w:r>
+        <w:rPr>
+          <w:noProof/>
+        </w:rPr>
         <w:drawing>
           <wp:inline distT="0" distB="0" distL="0" distR="0" wp14:anchorId="005CB8AF" wp14:editId="7AEE76FE">
             <wp:extent cx="3562350" cy="2316669"/>
@@ -476,6 +447,7 @@
           <w:rFonts w:ascii="Calibri" w:eastAsia="Times New Roman" w:hAnsi="Calibri" w:cs="Calibri"/>
           <w:i/>
           <w:iCs/>
+          <w:noProof/>
         </w:rPr>
         <w:drawing>
           <wp:inline distT="0" distB="0" distL="0" distR="0" wp14:anchorId="64E304BC" wp14:editId="7D10A19C">
@@ -572,15 +544,7 @@
           <w:i/>
           <w:iCs/>
         </w:rPr>
-        <w:t>/</w:t>
-      </w:r>
-      <w:r>
-        <w:rPr>
-          <w:rFonts w:ascii="Calibri" w:eastAsia="Times New Roman" w:hAnsi="Calibri" w:cs="Calibri"/>
-          <w:i/>
-          <w:iCs/>
-        </w:rPr>
-        <w:t>sreinterivew_forgerock_2</w:t>
+        <w:t>/sreinterivew_forgerock_2</w:t>
       </w:r>
       <w:r>
         <w:rPr>
@@ -748,6 +712,7 @@
         </w:rPr>
       </w:pPr>
       <w:r>
+        <w:lastRenderedPageBreak/>
         <w:t xml:space="preserve">Open the following </w:t>
       </w:r>
       <w:proofErr w:type="spellStart"/>
@@ -809,6 +774,9 @@
         <w:pStyle w:val="ListParagraph"/>
       </w:pPr>
       <w:r>
+        <w:rPr>
+          <w:noProof/>
+        </w:rPr>
         <w:drawing>
           <wp:inline distT="0" distB="0" distL="0" distR="0" wp14:anchorId="6D4FA89E" wp14:editId="031CBCDE">
             <wp:extent cx="3857625" cy="2519408"/>
@@ -905,6 +873,9 @@
         <w:jc w:val="center"/>
       </w:pPr>
       <w:r>
+        <w:rPr>
+          <w:noProof/>
+        </w:rPr>
         <w:drawing>
           <wp:inline distT="0" distB="0" distL="0" distR="0" wp14:anchorId="2A5F0241" wp14:editId="0A750A70">
             <wp:extent cx="4981575" cy="587570"/>
@@ -1275,7 +1246,10 @@
         </w:numPr>
         <w:spacing w:after="0" w:line="240" w:lineRule="auto"/>
         <w:rPr>
-          <w:rFonts w:ascii="Calibri" w:eastAsia="Times New Roman" w:hAnsi="Calibri" w:cs="Calibri"/>
+          <w:rStyle w:val="Hyperlink"/>
+          <w:rFonts w:ascii="Calibri" w:eastAsia="Times New Roman" w:hAnsi="Calibri" w:cs="Calibri"/>
+          <w:color w:val="auto"/>
+          <w:u w:val="none"/>
         </w:rPr>
       </w:pPr>
       <w:proofErr w:type="spellStart"/>
@@ -1312,6 +1286,106 @@
           <w:numId w:val="9"/>
         </w:numPr>
         <w:spacing w:after="0" w:line="240" w:lineRule="auto"/>
+      </w:pPr>
+      <w:proofErr w:type="spellStart"/>
+      <w:r>
+        <w:rPr>
+          <w:rFonts w:ascii="Calibri" w:hAnsi="Calibri" w:cs="Calibri"/>
+        </w:rPr>
+        <w:t>minikube</w:t>
+      </w:r>
+      <w:proofErr w:type="spellEnd"/>
+      <w:r>
+        <w:rPr>
+          <w:rFonts w:ascii="Calibri" w:hAnsi="Calibri" w:cs="Calibri"/>
+        </w:rPr>
+        <w:t xml:space="preserve"> addons enable ingress</w:t>
+      </w:r>
+    </w:p>
+    <w:p>
+      <w:pPr>
+        <w:pStyle w:val="ListParagraph"/>
+        <w:numPr>
+          <w:ilvl w:val="0"/>
+          <w:numId w:val="9"/>
+        </w:numPr>
+        <w:spacing w:after="0" w:line="240" w:lineRule="auto"/>
+        <w:rPr>
+          <w:rFonts w:ascii="Calibri" w:eastAsia="Times New Roman" w:hAnsi="Calibri" w:cs="Calibri"/>
+        </w:rPr>
+      </w:pPr>
+      <w:proofErr w:type="spellStart"/>
+      <w:r>
+        <w:rPr>
+          <w:rFonts w:ascii="Calibri" w:eastAsia="Times New Roman" w:hAnsi="Calibri" w:cs="Calibri"/>
+        </w:rPr>
+        <w:t>kubectl</w:t>
+      </w:r>
+      <w:proofErr w:type="spellEnd"/>
+      <w:r>
+        <w:rPr>
+          <w:rFonts w:ascii="Calibri" w:eastAsia="Times New Roman" w:hAnsi="Calibri" w:cs="Calibri"/>
+        </w:rPr>
+        <w:t xml:space="preserve"> apply -f </w:t>
+      </w:r>
+      <w:hyperlink r:id="rId19" w:history="1">
+        <w:proofErr w:type="spellStart"/>
+        <w:r>
+          <w:rPr>
+            <w:rStyle w:val="Hyperlink"/>
+            <w:rFonts w:ascii="Calibri" w:eastAsia="Times New Roman" w:hAnsi="Calibri" w:cs="Calibri"/>
+          </w:rPr>
+          <w:t>ingress.yml</w:t>
+        </w:r>
+        <w:proofErr w:type="spellEnd"/>
+      </w:hyperlink>
+    </w:p>
+    <w:p>
+      <w:pPr>
+        <w:pStyle w:val="ListParagraph"/>
+        <w:numPr>
+          <w:ilvl w:val="0"/>
+          <w:numId w:val="9"/>
+        </w:numPr>
+        <w:spacing w:after="0" w:line="240" w:lineRule="auto"/>
+        <w:rPr>
+          <w:rFonts w:ascii="Calibri" w:eastAsia="Times New Roman" w:hAnsi="Calibri" w:cs="Calibri"/>
+        </w:rPr>
+      </w:pPr>
+      <w:proofErr w:type="spellStart"/>
+      <w:r>
+        <w:rPr>
+          <w:rFonts w:ascii="Calibri" w:eastAsia="Times New Roman" w:hAnsi="Calibri" w:cs="Calibri"/>
+        </w:rPr>
+        <w:t>kubectl</w:t>
+      </w:r>
+      <w:proofErr w:type="spellEnd"/>
+      <w:r>
+        <w:rPr>
+          <w:rFonts w:ascii="Calibri" w:eastAsia="Times New Roman" w:hAnsi="Calibri" w:cs="Calibri"/>
+        </w:rPr>
+        <w:t xml:space="preserve"> apply -f </w:t>
+      </w:r>
+      <w:hyperlink r:id="rId20" w:history="1">
+        <w:proofErr w:type="spellStart"/>
+        <w:r>
+          <w:rPr>
+            <w:rStyle w:val="Hyperlink"/>
+            <w:rFonts w:ascii="Calibri" w:eastAsia="Times New Roman" w:hAnsi="Calibri" w:cs="Calibri"/>
+          </w:rPr>
+          <w:t>nginxservice.yml</w:t>
+        </w:r>
+        <w:proofErr w:type="spellEnd"/>
+      </w:hyperlink>
+    </w:p>
+    <w:p>
+      <w:pPr>
+        <w:pStyle w:val="ListParagraph"/>
+        <w:numPr>
+          <w:ilvl w:val="0"/>
+          <w:numId w:val="9"/>
+        </w:numPr>
+        <w:spacing w:after="0" w:line="240" w:lineRule="auto"/>
         <w:rPr>
           <w:rFonts w:ascii="Calibri" w:eastAsia="Times New Roman" w:hAnsi="Calibri" w:cs="Calibri"/>
         </w:rPr>
@@ -1374,6 +1448,9 @@
         </w:rPr>
       </w:pPr>
       <w:r>
+        <w:rPr>
+          <w:noProof/>
+        </w:rPr>
         <w:drawing>
           <wp:inline distT="0" distB="0" distL="0" distR="0" wp14:anchorId="0AC3C327" wp14:editId="2538697A">
             <wp:extent cx="5253183" cy="1000125"/>
@@ -1390,7 +1467,7 @@
                     <pic:cNvPicPr/>
                   </pic:nvPicPr>
                   <pic:blipFill>
-                    <a:blip r:embed="rId19"/>
+                    <a:blip r:embed="rId21"/>
                     <a:stretch>
                       <a:fillRect/>
                     </a:stretch>
@@ -1454,69 +1531,43 @@
         <w:rPr>
           <w:rFonts w:ascii="Calibri" w:eastAsia="Times New Roman" w:hAnsi="Calibri" w:cs="Calibri"/>
         </w:rPr>
-        <w:t xml:space="preserve"> highlighted part).</w:t>
-      </w:r>
-    </w:p>
-    <w:p>
-      <w:pPr>
-        <w:pStyle w:val="ListParagraph"/>
-        <w:numPr>
-          <w:ilvl w:val="0"/>
-          <w:numId w:val="9"/>
-        </w:numPr>
-        <w:spacing w:after="0" w:line="240" w:lineRule="auto"/>
-        <w:rPr>
-          <w:rFonts w:ascii="Calibri" w:eastAsia="Times New Roman" w:hAnsi="Calibri" w:cs="Calibri"/>
-        </w:rPr>
-      </w:pPr>
-      <w:r>
-        <w:rPr>
-          <w:rFonts w:ascii="Calibri" w:eastAsia="Times New Roman" w:hAnsi="Calibri" w:cs="Calibri"/>
-        </w:rPr>
-        <w:t xml:space="preserve">Go to above </w:t>
+        <w:t xml:space="preserve"> highlighted part</w:t>
+      </w:r>
+      <w:r>
+        <w:rPr>
+          <w:rFonts w:ascii="Calibri" w:eastAsia="Times New Roman" w:hAnsi="Calibri" w:cs="Calibri"/>
+        </w:rPr>
+        <w:t xml:space="preserve"> but since this has been using ingress facing. Please do NOT provide port number. The </w:t>
       </w:r>
       <w:proofErr w:type="spellStart"/>
       <w:r>
         <w:rPr>
           <w:rFonts w:ascii="Calibri" w:eastAsia="Times New Roman" w:hAnsi="Calibri" w:cs="Calibri"/>
         </w:rPr>
-        <w:t>Url</w:t>
+        <w:t>url</w:t>
       </w:r>
       <w:proofErr w:type="spellEnd"/>
       <w:r>
         <w:rPr>
           <w:rFonts w:ascii="Calibri" w:eastAsia="Times New Roman" w:hAnsi="Calibri" w:cs="Calibri"/>
         </w:rPr>
-        <w:t xml:space="preserve"> + /</w:t>
-      </w:r>
-      <w:proofErr w:type="spellStart"/>
-      <w:r>
-        <w:rPr>
-          <w:rFonts w:ascii="Calibri" w:eastAsia="Times New Roman" w:hAnsi="Calibri" w:cs="Calibri"/>
-        </w:rPr>
-        <w:t>a</w:t>
-      </w:r>
-      <w:r>
-        <w:rPr>
-          <w:rFonts w:ascii="Calibri" w:eastAsia="Times New Roman" w:hAnsi="Calibri" w:cs="Calibri"/>
-        </w:rPr>
-        <w:t>pi</w:t>
-      </w:r>
-      <w:proofErr w:type="spellEnd"/>
-      <w:r>
-        <w:rPr>
-          <w:rFonts w:ascii="Calibri" w:eastAsia="Times New Roman" w:hAnsi="Calibri" w:cs="Calibri"/>
-        </w:rPr>
-        <w:t>/</w:t>
-      </w:r>
-      <w:proofErr w:type="spellStart"/>
-      <w:r>
-        <w:rPr>
-          <w:rFonts w:ascii="Calibri" w:eastAsia="Times New Roman" w:hAnsi="Calibri" w:cs="Calibri"/>
-        </w:rPr>
-        <w:t>StockPrice</w:t>
-      </w:r>
-      <w:proofErr w:type="spellEnd"/>
+        <w:t xml:space="preserve"> should look like </w:t>
+      </w:r>
+      <w:hyperlink r:id="rId22" w:history="1">
+        <w:r>
+          <w:rPr>
+            <w:rStyle w:val="Hyperlink"/>
+            <w:rFonts w:ascii="Calibri" w:eastAsia="Times New Roman" w:hAnsi="Calibri" w:cs="Calibri"/>
+          </w:rPr>
+          <w:t>http://172.28.227.255/api/StockPrice</w:t>
+        </w:r>
+      </w:hyperlink>
+      <w:r>
+        <w:rPr>
+          <w:rFonts w:ascii="Calibri" w:eastAsia="Times New Roman" w:hAnsi="Calibri" w:cs="Calibri"/>
+        </w:rPr>
+        <w:t xml:space="preserve">. </w:t>
+      </w:r>
     </w:p>
     <w:p>
       <w:pPr>
@@ -1527,11 +1578,15 @@
         </w:rPr>
       </w:pPr>
       <w:r>
+        <w:rPr>
+          <w:rFonts w:ascii="Calibri" w:eastAsia="Times New Roman" w:hAnsi="Calibri" w:cs="Calibri"/>
+        </w:rPr>
+        <w:lastRenderedPageBreak/>
         <w:drawing>
-          <wp:inline distT="0" distB="0" distL="0" distR="0" wp14:anchorId="02EAB6EE" wp14:editId="6D27749F">
-            <wp:extent cx="4945614" cy="1771650"/>
-            <wp:effectExtent l="0" t="0" r="7620" b="0"/>
-            <wp:docPr id="4" name="Picture 4"/>
+          <wp:inline distT="0" distB="0" distL="0" distR="0" wp14:anchorId="75A7A222" wp14:editId="0F59F7FB">
+            <wp:extent cx="5048250" cy="1801945"/>
+            <wp:effectExtent l="0" t="0" r="0" b="8255"/>
+            <wp:docPr id="7" name="Picture 7"/>
             <wp:cNvGraphicFramePr>
               <a:graphicFrameLocks xmlns:a="http://schemas.openxmlformats.org/drawingml/2006/main" noChangeAspect="1"/>
             </wp:cNvGraphicFramePr>
@@ -1543,7 +1598,7 @@
                     <pic:cNvPicPr/>
                   </pic:nvPicPr>
                   <pic:blipFill>
-                    <a:blip r:embed="rId20"/>
+                    <a:blip r:embed="rId23"/>
                     <a:stretch>
                       <a:fillRect/>
                     </a:stretch>
@@ -1551,7 +1606,7 @@
                   <pic:spPr>
                     <a:xfrm>
                       <a:off x="0" y="0"/>
-                      <a:ext cx="4949828" cy="1773160"/>
+                      <a:ext cx="5062883" cy="1807168"/>
                     </a:xfrm>
                     <a:prstGeom prst="rect">
                       <a:avLst/>
@@ -1618,13 +1673,13 @@
         </w:rPr>
         <w:t xml:space="preserve">For example: </w:t>
       </w:r>
-      <w:hyperlink r:id="rId21" w:history="1">
+      <w:hyperlink r:id="rId24" w:history="1">
         <w:r>
           <w:rPr>
             <w:rStyle w:val="Hyperlink"/>
             <w:rFonts w:ascii="Calibri" w:eastAsia="Times New Roman" w:hAnsi="Calibri" w:cs="Calibri"/>
           </w:rPr>
-          <w:t>http://172.28.227.255:30339/api/StockPrice/symbol/googl/nday/4</w:t>
+          <w:t>http://172.28.227.255/api/StockPrice/symbol/googl/nday/4</w:t>
         </w:r>
       </w:hyperlink>
     </w:p>
@@ -1636,12 +1691,17 @@
           <w:rFonts w:ascii="Calibri" w:eastAsia="Times New Roman" w:hAnsi="Calibri" w:cs="Calibri"/>
         </w:rPr>
       </w:pPr>
+    </w:p>
+    <w:p>
+      <w:pPr>
+        <w:jc w:val="center"/>
+      </w:pPr>
       <w:r>
         <w:drawing>
-          <wp:inline distT="0" distB="0" distL="0" distR="0" wp14:anchorId="4641A62F" wp14:editId="12396CD3">
-            <wp:extent cx="4630097" cy="447675"/>
+          <wp:inline distT="0" distB="0" distL="0" distR="0" wp14:anchorId="1615DA2F" wp14:editId="07F66B54">
+            <wp:extent cx="4314825" cy="441163"/>
             <wp:effectExtent l="0" t="0" r="0" b="0"/>
-            <wp:docPr id="5" name="Picture 5"/>
+            <wp:docPr id="8" name="Picture 8"/>
             <wp:cNvGraphicFramePr>
               <a:graphicFrameLocks xmlns:a="http://schemas.openxmlformats.org/drawingml/2006/main" noChangeAspect="1"/>
             </wp:cNvGraphicFramePr>
@@ -1653,7 +1713,7 @@
                     <pic:cNvPicPr/>
                   </pic:nvPicPr>
                   <pic:blipFill>
-                    <a:blip r:embed="rId22"/>
+                    <a:blip r:embed="rId25"/>
                     <a:stretch>
                       <a:fillRect/>
                     </a:stretch>
@@ -1661,7 +1721,7 @@
                   <pic:spPr>
                     <a:xfrm>
                       <a:off x="0" y="0"/>
-                      <a:ext cx="4687474" cy="453223"/>
+                      <a:ext cx="4427491" cy="452682"/>
                     </a:xfrm>
                     <a:prstGeom prst="rect">
                       <a:avLst/>
@@ -1674,7 +1734,6 @@
         </w:drawing>
       </w:r>
     </w:p>
-    <w:p/>
     <w:sectPr>
       <w:pgSz w:w="12240" w:h="15840"/>
       <w:pgMar w:top="1440" w:right="1440" w:bottom="1440" w:left="1440" w:header="720" w:footer="720" w:gutter="0"/>

</xml_diff>